<commit_message>
bug fix: lab 07
</commit_message>
<xml_diff>
--- a/lab_7/lab_7_question_answer.docx
+++ b/lab_7/lab_7_question_answer.docx
@@ -208,42 +208,7 @@
           <w:rFonts w:cstheme="minorHAnsi"/>
           <w:b/>
         </w:rPr>
-        <w:t>Graph PCA1 vs. PCA2.  Make three versions of the graph.  One colored by</w:t>
-      </w:r>
-      <w:r>
-        <w:rPr>
-          <w:rFonts w:cstheme="minorHAnsi"/>
-          <w:b/>
-        </w:rPr>
-        <w:t xml:space="preserve"> </w:t>
-      </w:r>
-      <w:r>
-        <w:rPr>
-          <w:rFonts w:cstheme="minorHAnsi"/>
-          <w:b/>
-        </w:rPr>
-        <w:t>genotype,</w:t>
-      </w:r>
-      <w:r>
-        <w:rPr>
-          <w:rFonts w:cstheme="minorHAnsi"/>
-          <w:b/>
-        </w:rPr>
-        <w:t xml:space="preserve"> </w:t>
-      </w:r>
-      <w:r>
-        <w:rPr>
-          <w:rFonts w:cstheme="minorHAnsi"/>
-          <w:b/>
-        </w:rPr>
-        <w:t>one colored by cage and one colored by timepoint (pre-vs-post)</w:t>
-      </w:r>
-      <w:r>
-        <w:rPr>
-          <w:rFonts w:cstheme="minorHAnsi"/>
-          <w:b/>
-        </w:rPr>
-        <w:t>.</w:t>
+        <w:t>Graph PCA1 vs. PCA2.  Make three versions of the graph.  One colored by genotype, one colored by cage and one colored by timepoint (pre-vs-post).</w:t>
       </w:r>
     </w:p>
     <w:p>
@@ -489,14 +454,7 @@
           <w:rFonts w:cstheme="minorHAnsi"/>
           <w:b/>
         </w:rPr>
-        <w:t>Problem (3): Fill in the following table for p-values testing the null hypothesis for PCA 1 and 2.  For cage, use a way one-ANOVA.  For genotype and timepoint (“pre” vs “post”) use a t-test</w:t>
-      </w:r>
-      <w:r>
-        <w:rPr>
-          <w:rFonts w:cstheme="minorHAnsi"/>
-          <w:b/>
-        </w:rPr>
-        <w:t>.</w:t>
+        <w:t>Problem (3): Fill in the following table for p-values testing the null hypothesis for PCA 1 and 2.  For cage, use a way one-ANOVA.  For genotype and timepoint (“pre” vs “post”) use a t-test.</w:t>
       </w:r>
     </w:p>
     <w:p>
@@ -686,7 +644,14 @@
                 <w:rFonts w:cstheme="minorHAnsi"/>
                 <w:b/>
               </w:rPr>
-              <w:t>0.926</w:t>
+              <w:t>0.92</w:t>
+            </w:r>
+            <w:r>
+              <w:rPr>
+                <w:rFonts w:cstheme="minorHAnsi"/>
+                <w:b/>
+              </w:rPr>
+              <w:t>9</w:t>
             </w:r>
           </w:p>
         </w:tc>
@@ -708,7 +673,14 @@
                 <w:rFonts w:cstheme="minorHAnsi"/>
                 <w:b/>
               </w:rPr>
-              <w:t>3.54e-10</w:t>
+              <w:t>1.27</w:t>
+            </w:r>
+            <w:r>
+              <w:rPr>
+                <w:rFonts w:cstheme="minorHAnsi"/>
+                <w:b/>
+              </w:rPr>
+              <w:t>e-10</w:t>
             </w:r>
           </w:p>
         </w:tc>
@@ -753,7 +725,28 @@
                 <w:rFonts w:cstheme="minorHAnsi"/>
                 <w:b/>
               </w:rPr>
-              <w:t>2.40e-31</w:t>
+              <w:t>2.</w:t>
+            </w:r>
+            <w:r>
+              <w:rPr>
+                <w:rFonts w:cstheme="minorHAnsi"/>
+                <w:b/>
+              </w:rPr>
+              <w:t>52</w:t>
+            </w:r>
+            <w:r>
+              <w:rPr>
+                <w:rFonts w:cstheme="minorHAnsi"/>
+                <w:b/>
+              </w:rPr>
+              <w:t>e-</w:t>
+            </w:r>
+            <w:r>
+              <w:rPr>
+                <w:rFonts w:cstheme="minorHAnsi"/>
+                <w:b/>
+              </w:rPr>
+              <w:t>29</w:t>
             </w:r>
           </w:p>
         </w:tc>
@@ -775,8 +768,17 @@
                 <w:rFonts w:cstheme="minorHAnsi"/>
                 <w:b/>
               </w:rPr>
-              <w:t>0.428</w:t>
+              <w:t>0.42</w:t>
             </w:r>
+            <w:r>
+              <w:rPr>
+                <w:rFonts w:cstheme="minorHAnsi"/>
+                <w:b/>
+              </w:rPr>
+              <w:t>7</w:t>
+            </w:r>
+            <w:bookmarkStart w:id="0" w:name="_GoBack"/>
+            <w:bookmarkEnd w:id="0"/>
           </w:p>
         </w:tc>
       </w:tr>
@@ -802,134 +804,61 @@
           <w:rFonts w:cs="Arial"/>
           <w:b/>
         </w:rPr>
-        <w:t>Which variable seems to be most associated with the first PCA axis?</w:t>
+        <w:t xml:space="preserve">Which variable seems to be most associated with the first PCA axis? </w:t>
       </w:r>
       <w:r>
         <w:rPr>
           <w:rFonts w:cs="Arial"/>
-          <w:b/>
-        </w:rPr>
-        <w:t xml:space="preserve"> </w:t>
-      </w:r>
-      <w:r>
+        </w:rPr>
+        <w:t xml:space="preserve">Time (pre vs. post) seems to be the most associated one with first PCA axis, and with cage and genotype the PCA 1 does not seem to vary or does not seem to have a slope which is significant. </w:t>
+      </w:r>
+    </w:p>
+    <w:p>
+      <w:pPr>
+        <w:ind w:left="720"/>
         <w:rPr>
           <w:rFonts w:cs="Arial"/>
         </w:rPr>
-        <w:t>Time</w:t>
-      </w:r>
+      </w:pPr>
       <w:r>
         <w:rPr>
           <w:rFonts w:cs="Arial"/>
-        </w:rPr>
-        <w:t xml:space="preserve"> (pre vs. post)</w:t>
+          <w:b/>
+        </w:rPr>
+        <w:t>Which variable is most associated with the second PCA axis?</w:t>
       </w:r>
       <w:r>
         <w:rPr>
           <w:rFonts w:cs="Arial"/>
         </w:rPr>
-        <w:t xml:space="preserve"> </w:t>
+        <w:t xml:space="preserve"> Genotype</w:t>
       </w:r>
       <w:r>
         <w:rPr>
           <w:rFonts w:cs="Arial"/>
         </w:rPr>
-        <w:t>seems to be the most associated one with first PCA axis, and</w:t>
-      </w:r>
-      <w:r>
+        <w:t>, even though for second PCA axis both cage and genotype are significant but it seems like genotype is a bit more associated with the second PCA axis than others.</w:t>
+      </w:r>
+    </w:p>
+    <w:p>
+      <w:pPr>
+        <w:ind w:left="720"/>
         <w:rPr>
           <w:rFonts w:cs="Arial"/>
         </w:rPr>
-        <w:t xml:space="preserve"> with cage and genotype the PC</w:t>
-      </w:r>
+      </w:pPr>
       <w:r>
         <w:rPr>
           <w:rFonts w:cs="Arial"/>
-        </w:rPr>
-        <w:t xml:space="preserve">A </w:t>
+          <w:b/>
+        </w:rPr>
+        <w:t xml:space="preserve">Does cage seem to be having an effect on these data? </w:t>
       </w:r>
       <w:r>
         <w:rPr>
           <w:rFonts w:cs="Arial"/>
         </w:rPr>
-        <w:t xml:space="preserve">1 does not seem to vary or does not seem to have </w:t>
-      </w:r>
-      <w:r>
-        <w:rPr>
-          <w:rFonts w:cs="Arial"/>
-        </w:rPr>
-        <w:t xml:space="preserve">a </w:t>
-      </w:r>
-      <w:r>
-        <w:rPr>
-          <w:rFonts w:cs="Arial"/>
-        </w:rPr>
-        <w:t>slope</w:t>
-      </w:r>
-      <w:r>
-        <w:rPr>
-          <w:rFonts w:cs="Arial"/>
-        </w:rPr>
-        <w:t xml:space="preserve"> which is significant</w:t>
-      </w:r>
-      <w:r>
-        <w:rPr>
-          <w:rFonts w:cs="Arial"/>
-        </w:rPr>
-        <w:t xml:space="preserve">. </w:t>
-      </w:r>
-    </w:p>
-    <w:p>
-      <w:pPr>
-        <w:ind w:left="720"/>
-        <w:rPr>
-          <w:rFonts w:cs="Arial"/>
-        </w:rPr>
-      </w:pPr>
-      <w:r>
-        <w:rPr>
-          <w:rFonts w:cs="Arial"/>
-          <w:b/>
-        </w:rPr>
-        <w:t>Which variable is most associated with the second PCA axis?</w:t>
-      </w:r>
-      <w:r>
-        <w:rPr>
-          <w:rFonts w:cs="Arial"/>
-        </w:rPr>
-        <w:t xml:space="preserve"> Genotype</w:t>
-      </w:r>
-      <w:r>
-        <w:rPr>
-          <w:rFonts w:cs="Arial"/>
-        </w:rPr>
-        <w:t>, even though for second PCA axis both cage and genotype are significant but it seems like genotype is a bit more associated with the second PCA axis than others.</w:t>
-      </w:r>
-    </w:p>
-    <w:p>
-      <w:pPr>
-        <w:ind w:left="720"/>
-        <w:rPr>
-          <w:rFonts w:cs="Arial"/>
-        </w:rPr>
-      </w:pPr>
-      <w:r>
-        <w:rPr>
-          <w:rFonts w:cs="Arial"/>
-          <w:b/>
-        </w:rPr>
-        <w:t xml:space="preserve">Does cage seem to be having an effect on these data? </w:t>
-      </w:r>
-      <w:r>
-        <w:rPr>
-          <w:rFonts w:cs="Arial"/>
-        </w:rPr>
-        <w:t>N</w:t>
-      </w:r>
-      <w:r>
-        <w:rPr>
-          <w:rFonts w:cs="Arial"/>
-        </w:rPr>
-        <w:t xml:space="preserve">ot on the first PCA axis but Yes, cage seems to be having an </w:t>
+        <w:t xml:space="preserve">Not on the first PCA axis but Yes, cage seems to be having an </w:t>
       </w:r>
       <w:r>
         <w:rPr>
@@ -1593,15 +1522,7 @@
         <w:rPr>
           <w:rFonts w:cstheme="minorHAnsi"/>
         </w:rPr>
-        <w:t xml:space="preserve">Yes, there seems to be 3 phyla that are significantly different for genotype in the mixed model at </w:t>
-      </w:r>
-      <w:bookmarkStart w:id="0" w:name="_GoBack"/>
-      <w:bookmarkEnd w:id="0"/>
-      <w:r>
-        <w:rPr>
-          <w:rFonts w:cstheme="minorHAnsi"/>
-        </w:rPr>
-        <w:t>a 10% FDR out of 6.</w:t>
+        <w:t>Yes, there seems to be 3 phyla that are significantly different for genotype in the mixed model at a 10% FDR out of 6.</w:t>
       </w:r>
     </w:p>
     <w:p>

</xml_diff>